<commit_message>
ISSUE #43 : ADDED: ReplaceNext() methods and somes overloads
</commit_message>
<xml_diff>
--- a/Images/TBLExplain.docx
+++ b/Images/TBLExplain.docx
@@ -1,6 +1,6 @@
 
 <file path=word/document.xml><?xml version="1.0" encoding="utf-8"?>
-<w:document xmlns:wpc="http://schemas.microsoft.com/office/word/2010/wordprocessingCanvas" xmlns:cx="http://schemas.microsoft.com/office/drawing/2014/chartex" xmlns:cx1="http://schemas.microsoft.com/office/drawing/2015/9/8/chartex" xmlns:mc="http://schemas.openxmlformats.org/markup-compatibility/2006" xmlns:o="urn:schemas-microsoft-com:office:office" xmlns:r="http://schemas.openxmlformats.org/officeDocument/2006/relationships" xmlns:m="http://schemas.openxmlformats.org/officeDocument/2006/math" xmlns:v="urn:schemas-microsoft-com:vml" xmlns:wp14="http://schemas.microsoft.com/office/word/2010/wordprocessingDrawing" xmlns:wp="http://schemas.openxmlformats.org/drawingml/2006/wordprocessingDrawing" xmlns:w10="urn:schemas-microsoft-com:office:word" xmlns:w="http://schemas.openxmlformats.org/wordprocessingml/2006/main" xmlns:w14="http://schemas.microsoft.com/office/word/2010/wordml" xmlns:w15="http://schemas.microsoft.com/office/word/2012/wordml" xmlns:w16se="http://schemas.microsoft.com/office/word/2015/wordml/symex" xmlns:wpg="http://schemas.microsoft.com/office/word/2010/wordprocessingGroup" xmlns:wpi="http://schemas.microsoft.com/office/word/2010/wordprocessingInk" xmlns:wne="http://schemas.microsoft.com/office/word/2006/wordml" xmlns:wps="http://schemas.microsoft.com/office/word/2010/wordprocessingShape" mc:Ignorable="w14 w15 w16se wp14">
+<w:document xmlns:wpc="http://schemas.microsoft.com/office/word/2010/wordprocessingCanvas" xmlns:cx="http://schemas.microsoft.com/office/drawing/2014/chartex" xmlns:cx1="http://schemas.microsoft.com/office/drawing/2015/9/8/chartex" xmlns:cx2="http://schemas.microsoft.com/office/drawing/2015/10/21/chartex" xmlns:cx3="http://schemas.microsoft.com/office/drawing/2016/5/9/chartex" xmlns:cx4="http://schemas.microsoft.com/office/drawing/2016/5/10/chartex" xmlns:cx5="http://schemas.microsoft.com/office/drawing/2016/5/11/chartex" xmlns:cx6="http://schemas.microsoft.com/office/drawing/2016/5/12/chartex" xmlns:cx7="http://schemas.microsoft.com/office/drawing/2016/5/13/chartex" xmlns:cx8="http://schemas.microsoft.com/office/drawing/2016/5/14/chartex" xmlns:mc="http://schemas.openxmlformats.org/markup-compatibility/2006" xmlns:aink="http://schemas.microsoft.com/office/drawing/2016/ink" xmlns:am3d="http://schemas.microsoft.com/office/drawing/2017/model3d" xmlns:o="urn:schemas-microsoft-com:office:office" xmlns:r="http://schemas.openxmlformats.org/officeDocument/2006/relationships" xmlns:m="http://schemas.openxmlformats.org/officeDocument/2006/math" xmlns:v="urn:schemas-microsoft-com:vml" xmlns:wp14="http://schemas.microsoft.com/office/word/2010/wordprocessingDrawing" xmlns:wp="http://schemas.openxmlformats.org/drawingml/2006/wordprocessingDrawing" xmlns:w10="urn:schemas-microsoft-com:office:word" xmlns:w="http://schemas.openxmlformats.org/wordprocessingml/2006/main" xmlns:w14="http://schemas.microsoft.com/office/word/2010/wordml" xmlns:w15="http://schemas.microsoft.com/office/word/2012/wordml" xmlns:w16cid="http://schemas.microsoft.com/office/word/2016/wordml/cid" xmlns:w16se="http://schemas.microsoft.com/office/word/2015/wordml/symex" xmlns:wpg="http://schemas.microsoft.com/office/word/2010/wordprocessingGroup" xmlns:wpi="http://schemas.microsoft.com/office/word/2010/wordprocessingInk" xmlns:wne="http://schemas.microsoft.com/office/word/2006/wordml" xmlns:wps="http://schemas.microsoft.com/office/word/2010/wordprocessingShape" mc:Ignorable="w14 w15 w16se w16cid wp14">
   <w:body>
     <w:p>
       <w:pPr>
@@ -88,7 +88,7 @@
                                   <w14:round/>
                                 </w14:textOutline>
                               </w:rPr>
-                              <w:t>MTE (Mulitiple Title Encoding)</w:t>
+                              <w:t>MTE (Multiple Title Encoding)</w:t>
                             </w:r>
                           </w:p>
                           <w:p>
@@ -152,7 +152,6 @@
                 <v:path gradientshapeok="t" o:connecttype="rect"/>
               </v:shapetype>
               <v:shape id="Zone de texte 5" o:spid="_x0000_s1026" type="#_x0000_t202" style="position:absolute;margin-left:165.75pt;margin-top:-3pt;width:266.25pt;height:57pt;z-index:251667456;visibility:visible;mso-wrap-style:square;mso-width-percent:0;mso-height-percent:0;mso-wrap-distance-left:9pt;mso-wrap-distance-top:0;mso-wrap-distance-right:9pt;mso-wrap-distance-bottom:0;mso-position-horizontal:absolute;mso-position-horizontal-relative:margin;mso-position-vertical:absolute;mso-position-vertical-relative:text;mso-width-percent:0;mso-height-percent:0;mso-width-relative:margin;mso-height-relative:margin;v-text-anchor:top" o:gfxdata="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" filled="f" stroked="f">
-                <v:fill o:detectmouseclick="t"/>
                 <v:textbox>
                   <w:txbxContent>
                     <w:p>
@@ -194,7 +193,7 @@
                             <w14:round/>
                           </w14:textOutline>
                         </w:rPr>
-                        <w:t>MTE (Mulitiple Title Encoding)</w:t>
+                        <w:t>MTE (Multiple Title Encoding)</w:t>
                       </w:r>
                     </w:p>
                     <w:p>
@@ -372,17 +371,8 @@
           <w:sz w:val="20"/>
           <w:lang w:val="en-US"/>
         </w:rPr>
-        <w:t>040B=</w:t>
-      </w:r>
-      <w:proofErr w:type="spellStart"/>
-      <w:r>
-        <w:rPr>
-          <w:sz w:val="20"/>
-          <w:lang w:val="en-US"/>
-        </w:rPr>
-        <w:t>FuSoYa</w:t>
-      </w:r>
-      <w:proofErr w:type="spellEnd"/>
+        <w:t>040B=FuSoYa</w:t>
+      </w:r>
     </w:p>
     <w:p>
       <w:pPr>
@@ -397,17 +387,8 @@
           <w:sz w:val="20"/>
           <w:lang w:val="en-US"/>
         </w:rPr>
-        <w:t>040C=</w:t>
-      </w:r>
-      <w:proofErr w:type="spellStart"/>
-      <w:r>
-        <w:rPr>
-          <w:sz w:val="20"/>
-          <w:lang w:val="en-US"/>
-        </w:rPr>
-        <w:t>Golbez</w:t>
-      </w:r>
-      <w:proofErr w:type="spellEnd"/>
+        <w:t>040C=Golbez</w:t>
+      </w:r>
     </w:p>
     <w:p>
       <w:pPr>
@@ -519,7 +500,7 @@
                                   <w14:round/>
                                 </w14:textOutline>
                               </w:rPr>
-                              <w:t>D</w:t>
+                              <w:t>DTE (</w:t>
                             </w:r>
                             <w:r>
                               <w:rPr>
@@ -539,7 +520,27 @@
                                   <w14:round/>
                                 </w14:textOutline>
                               </w:rPr>
-                              <w:t>TE (Mulitiple Title Encoding)</w:t>
+                              <w:t>Dual</w:t>
+                            </w:r>
+                            <w:r>
+                              <w:rPr>
+                                <w:noProof/>
+                                <w:color w:val="FF0000"/>
+                                <w:sz w:val="36"/>
+                                <w:szCs w:val="72"/>
+                                <w:lang w:val="en-US"/>
+                                <w14:shadow w14:blurRad="38100" w14:dist="19050" w14:dir="2700000" w14:sx="100000" w14:sy="100000" w14:kx="0" w14:ky="0" w14:algn="tl">
+                                  <w14:schemeClr w14:val="dk1">
+                                    <w14:alpha w14:val="60000"/>
+                                  </w14:schemeClr>
+                                </w14:shadow>
+                                <w14:textOutline w14:w="0" w14:cap="flat" w14:cmpd="sng" w14:algn="ctr">
+                                  <w14:noFill/>
+                                  <w14:prstDash w14:val="solid"/>
+                                  <w14:round/>
+                                </w14:textOutline>
+                              </w:rPr>
+                              <w:t xml:space="preserve"> Title Encoding)</w:t>
                             </w:r>
                           </w:p>
                           <w:p>
@@ -631,7 +632,6 @@
           <mc:Fallback>
             <w:pict>
               <v:shape w14:anchorId="0F419706" id="Zone de texte 6" o:spid="_x0000_s1028" type="#_x0000_t202" style="position:absolute;margin-left:215.05pt;margin-top:8.4pt;width:266.25pt;height:57pt;z-index:251669504;visibility:visible;mso-wrap-style:square;mso-width-percent:0;mso-height-percent:0;mso-wrap-distance-left:9pt;mso-wrap-distance-top:0;mso-wrap-distance-right:9pt;mso-wrap-distance-bottom:0;mso-position-horizontal:right;mso-position-horizontal-relative:margin;mso-position-vertical:absolute;mso-position-vertical-relative:text;mso-width-percent:0;mso-height-percent:0;mso-width-relative:margin;mso-height-relative:margin;v-text-anchor:top" o:gfxdata="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" filled="f" stroked="f">
-                <v:fill o:detectmouseclick="t"/>
                 <v:textbox>
                   <w:txbxContent>
                     <w:p>
@@ -673,7 +673,7 @@
                             <w14:round/>
                           </w14:textOutline>
                         </w:rPr>
-                        <w:t>D</w:t>
+                        <w:t>DTE (</w:t>
                       </w:r>
                       <w:r>
                         <w:rPr>
@@ -693,7 +693,27 @@
                             <w14:round/>
                           </w14:textOutline>
                         </w:rPr>
-                        <w:t>TE (Mulitiple Title Encoding)</w:t>
+                        <w:t>Dual</w:t>
+                      </w:r>
+                      <w:r>
+                        <w:rPr>
+                          <w:noProof/>
+                          <w:color w:val="FF0000"/>
+                          <w:sz w:val="36"/>
+                          <w:szCs w:val="72"/>
+                          <w:lang w:val="en-US"/>
+                          <w14:shadow w14:blurRad="38100" w14:dist="19050" w14:dir="2700000" w14:sx="100000" w14:sy="100000" w14:kx="0" w14:ky="0" w14:algn="tl">
+                            <w14:schemeClr w14:val="dk1">
+                              <w14:alpha w14:val="60000"/>
+                            </w14:schemeClr>
+                          </w14:shadow>
+                          <w14:textOutline w14:w="0" w14:cap="flat" w14:cmpd="sng" w14:algn="ctr">
+                            <w14:noFill/>
+                            <w14:prstDash w14:val="solid"/>
+                            <w14:round/>
+                          </w14:textOutline>
+                        </w:rPr>
+                        <w:t xml:space="preserve"> Title Encoding)</w:t>
                       </w:r>
                     </w:p>
                     <w:p>
@@ -869,16 +889,8 @@
         <w:rPr>
           <w:sz w:val="20"/>
         </w:rPr>
-        <w:t>CF=</w:t>
-      </w:r>
-      <w:proofErr w:type="spellStart"/>
-      <w:r>
-        <w:rPr>
-          <w:sz w:val="20"/>
-        </w:rPr>
-        <w:t>it</w:t>
-      </w:r>
-      <w:proofErr w:type="spellEnd"/>
+        <w:t>CF=it</w:t>
+      </w:r>
     </w:p>
     <w:p>
       <w:pPr>
@@ -913,22 +925,25 @@
         <w:spacing w:after="0"/>
         <w:rPr>
           <w:sz w:val="20"/>
+          <w:lang w:val="en-US"/>
         </w:rPr>
       </w:pPr>
       <w:r>
         <w:rPr>
           <w:sz w:val="20"/>
-        </w:rPr>
-        <w:t>D5=</w:t>
-      </w:r>
-      <w:proofErr w:type="spellStart"/>
-      <w:r>
-        <w:rPr>
-          <w:sz w:val="20"/>
-        </w:rPr>
-        <w:t>ro</w:t>
-      </w:r>
-      <w:proofErr w:type="spellEnd"/>
+          <w:lang w:val="en-US"/>
+        </w:rPr>
+        <w:t>D5=r</w:t>
+      </w:r>
+      <w:bookmarkStart w:id="0" w:name="_GoBack"/>
+      <w:bookmarkEnd w:id="0"/>
+      <w:r>
+        <w:rPr>
+          <w:sz w:val="20"/>
+          <w:lang w:val="en-US"/>
+        </w:rPr>
+        <w:t>o</w:t>
+      </w:r>
     </w:p>
     <w:p>
       <w:pPr>
@@ -948,6 +963,7 @@
       <w:r>
         <w:rPr>
           <w:noProof/>
+          <w:lang w:val="en-US"/>
         </w:rPr>
         <w:t xml:space="preserve"> </w:t>
       </w:r>
@@ -1183,7 +1199,6 @@
           <mc:Fallback>
             <w:pict>
               <v:shape w14:anchorId="433B8A4D" id="Zone de texte 9" o:spid="_x0000_s1029" type="#_x0000_t202" style="position:absolute;margin-left:165.75pt;margin-top:4.25pt;width:266.25pt;height:33pt;z-index:251673600;visibility:visible;mso-wrap-style:square;mso-width-percent:0;mso-height-percent:0;mso-wrap-distance-left:9pt;mso-wrap-distance-top:0;mso-wrap-distance-right:9pt;mso-wrap-distance-bottom:0;mso-position-horizontal:absolute;mso-position-horizontal-relative:margin;mso-position-vertical:absolute;mso-position-vertical-relative:text;mso-width-percent:0;mso-height-percent:0;mso-width-relative:margin;mso-height-relative:margin;v-text-anchor:top" o:gfxdata="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" filled="f" stroked="f">
-                <v:fill o:detectmouseclick="t"/>
                 <v:textbox>
                   <w:txbxContent>
                     <w:p>
@@ -1260,6 +1275,7 @@
       <w:r>
         <w:rPr>
           <w:noProof/>
+          <w:lang w:val="en-US"/>
         </w:rPr>
         <w:t xml:space="preserve"> </w:t>
       </w:r>
@@ -1279,8 +1295,6 @@
         </w:rPr>
         <w:t>C0='</w:t>
       </w:r>
-      <w:bookmarkStart w:id="0" w:name="_GoBack"/>
-      <w:bookmarkEnd w:id="0"/>
     </w:p>
     <w:p>
       <w:pPr>
@@ -1462,7 +1476,6 @@
           <mc:Fallback>
             <w:pict>
               <v:shape w14:anchorId="3B0F2272" id="Zone de texte 10" o:spid="_x0000_s1030" type="#_x0000_t202" style="position:absolute;margin-left:165.75pt;margin-top:9.4pt;width:266.25pt;height:33pt;z-index:251675648;visibility:visible;mso-wrap-style:square;mso-width-percent:0;mso-height-percent:0;mso-wrap-distance-left:9pt;mso-wrap-distance-top:0;mso-wrap-distance-right:9pt;mso-wrap-distance-bottom:0;mso-position-horizontal:absolute;mso-position-horizontal-relative:margin;mso-position-vertical:absolute;mso-position-vertical-relative:text;mso-width-percent:0;mso-height-percent:0;mso-width-relative:margin;mso-height-relative:margin;v-text-anchor:top" o:gfxdata="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" filled="f" stroked="f">
-                <v:fill o:detectmouseclick="t"/>
                 <v:textbox>
                   <w:txbxContent>
                     <w:p>
@@ -1760,7 +1773,6 @@
           <mc:Fallback>
             <w:pict>
               <v:shape w14:anchorId="4C4A9D4A" id="Zone de texte 11" o:spid="_x0000_s1031" type="#_x0000_t202" style="position:absolute;margin-left:165.75pt;margin-top:10.6pt;width:266.25pt;height:33pt;z-index:251677696;visibility:visible;mso-wrap-style:square;mso-width-percent:0;mso-height-percent:0;mso-wrap-distance-left:9pt;mso-wrap-distance-top:0;mso-wrap-distance-right:9pt;mso-wrap-distance-bottom:0;mso-position-horizontal:absolute;mso-position-horizontal-relative:margin;mso-position-vertical:absolute;mso-position-vertical-relative:text;mso-width-percent:0;mso-height-percent:0;mso-width-relative:margin;mso-height-relative:margin;v-text-anchor:top" o:gfxdata="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" filled="f" stroked="f">
-                <v:fill o:detectmouseclick="t"/>
                 <v:textbox>
                   <w:txbxContent>
                     <w:p>
@@ -1916,21 +1928,7 @@
           <w:sz w:val="20"/>
           <w:lang w:val="en-US"/>
         </w:rPr>
-        <w:t>(00080600h)</w:t>
-      </w:r>
-      <w:r>
-        <w:rPr>
-          <w:sz w:val="20"/>
-          <w:lang w:val="en-US"/>
-        </w:rPr>
-        <w:t xml:space="preserve"> </w:t>
-      </w:r>
-      <w:r>
-        <w:rPr>
-          <w:sz w:val="20"/>
-          <w:lang w:val="en-US"/>
-        </w:rPr>
-        <w:t>Text block start</w:t>
+        <w:t>(00080600h) Text block start</w:t>
       </w:r>
     </w:p>
     <w:sectPr>
@@ -1944,7 +1942,7 @@
 </file>
 
 <file path=word/styles.xml><?xml version="1.0" encoding="utf-8"?>
-<w:styles xmlns:mc="http://schemas.openxmlformats.org/markup-compatibility/2006" xmlns:r="http://schemas.openxmlformats.org/officeDocument/2006/relationships" xmlns:w="http://schemas.openxmlformats.org/wordprocessingml/2006/main" xmlns:w14="http://schemas.microsoft.com/office/word/2010/wordml" xmlns:w15="http://schemas.microsoft.com/office/word/2012/wordml" xmlns:w16se="http://schemas.microsoft.com/office/word/2015/wordml/symex" mc:Ignorable="w14 w15 w16se">
+<w:styles xmlns:mc="http://schemas.openxmlformats.org/markup-compatibility/2006" xmlns:r="http://schemas.openxmlformats.org/officeDocument/2006/relationships" xmlns:w="http://schemas.openxmlformats.org/wordprocessingml/2006/main" xmlns:w14="http://schemas.microsoft.com/office/word/2010/wordml" xmlns:w15="http://schemas.microsoft.com/office/word/2012/wordml" xmlns:w16cid="http://schemas.microsoft.com/office/word/2016/wordml/cid" xmlns:w16se="http://schemas.microsoft.com/office/word/2015/wordml/symex" mc:Ignorable="w14 w15 w16se w16cid">
   <w:docDefaults>
     <w:rPrDefault>
       <w:rPr>
@@ -1960,7 +1958,7 @@
       </w:pPr>
     </w:pPrDefault>
   </w:docDefaults>
-  <w:latentStyles w:defLockedState="0" w:defUIPriority="99" w:defSemiHidden="0" w:defUnhideWhenUsed="0" w:defQFormat="0" w:count="371">
+  <w:latentStyles w:defLockedState="0" w:defUIPriority="99" w:defSemiHidden="0" w:defUnhideWhenUsed="0" w:defQFormat="0" w:count="375">
     <w:lsdException w:name="Normal" w:uiPriority="0" w:qFormat="1"/>
     <w:lsdException w:name="heading 1" w:uiPriority="9" w:qFormat="1"/>
     <w:lsdException w:name="heading 2" w:semiHidden="1" w:uiPriority="9" w:unhideWhenUsed="1" w:qFormat="1"/>
@@ -2066,7 +2064,6 @@
     <w:lsdException w:name="HTML Sample" w:semiHidden="1" w:unhideWhenUsed="1"/>
     <w:lsdException w:name="HTML Typewriter" w:semiHidden="1" w:unhideWhenUsed="1"/>
     <w:lsdException w:name="HTML Variable" w:semiHidden="1" w:unhideWhenUsed="1"/>
-    <w:lsdException w:name="Normal Table" w:semiHidden="1" w:unhideWhenUsed="1"/>
     <w:lsdException w:name="annotation subject" w:semiHidden="1" w:unhideWhenUsed="1"/>
     <w:lsdException w:name="No List" w:semiHidden="1" w:unhideWhenUsed="1"/>
     <w:lsdException w:name="Outline List 1" w:semiHidden="1" w:unhideWhenUsed="1"/>
@@ -2110,10 +2107,8 @@
     <w:lsdException w:name="Table Elegant" w:semiHidden="1" w:unhideWhenUsed="1"/>
     <w:lsdException w:name="Table Professional" w:semiHidden="1" w:unhideWhenUsed="1"/>
     <w:lsdException w:name="Table Subtle 1" w:semiHidden="1" w:unhideWhenUsed="1"/>
-    <w:lsdException w:name="Table Subtle 2" w:semiHidden="1" w:unhideWhenUsed="1"/>
     <w:lsdException w:name="Table Web 1" w:semiHidden="1" w:unhideWhenUsed="1"/>
     <w:lsdException w:name="Table Web 2" w:semiHidden="1" w:unhideWhenUsed="1"/>
-    <w:lsdException w:name="Table Web 3" w:semiHidden="1" w:unhideWhenUsed="1"/>
     <w:lsdException w:name="Balloon Text" w:semiHidden="1" w:unhideWhenUsed="1"/>
     <w:lsdException w:name="Table Grid" w:uiPriority="39"/>
     <w:lsdException w:name="Table Theme" w:semiHidden="1" w:unhideWhenUsed="1"/>
@@ -2332,6 +2327,10 @@
     <w:lsdException w:name="List Table 5 Dark Accent 6" w:uiPriority="50"/>
     <w:lsdException w:name="List Table 6 Colorful Accent 6" w:uiPriority="51"/>
     <w:lsdException w:name="List Table 7 Colorful Accent 6" w:uiPriority="52"/>
+    <w:lsdException w:name="Mention" w:semiHidden="1" w:unhideWhenUsed="1"/>
+    <w:lsdException w:name="Smart Hyperlink" w:semiHidden="1" w:unhideWhenUsed="1"/>
+    <w:lsdException w:name="Hashtag" w:semiHidden="1" w:unhideWhenUsed="1"/>
+    <w:lsdException w:name="Unresolved Mention" w:semiHidden="1" w:unhideWhenUsed="1"/>
   </w:latentStyles>
   <w:style w:type="paragraph" w:default="1" w:styleId="Normal">
     <w:name w:val="Normal"/>

</xml_diff>